<commit_message>
analyse du swipe annexe 9
</commit_message>
<xml_diff>
--- a/Annexe9/annexe_9.docx
+++ b/Annexe9/annexe_9.docx
@@ -30,13 +30,13 @@
       </w:r>
     </w:p>
     <w:p/>
-    <w:p/>
     <w:p>
       <w:r>
         <w:t>Exercice :</w:t>
       </w:r>
-    </w:p>
-    <w:p>
+      <w:r>
+        <w:t xml:space="preserve"> </w:t>
+      </w:r>
       <w:r>
         <w:t>Voir le vidéo Swipe sur LÉA</w:t>
       </w:r>
@@ -86,43 +86,27 @@
         <w:sym w:font="Wingdings" w:char="F0E0"/>
       </w:r>
       <w:r>
-        <w:t xml:space="preserve"> créer 3 Fragments </w:t>
-      </w:r>
-      <w:proofErr w:type="gramStart"/>
-      <w:r>
-        <w:t>( New</w:t>
-      </w:r>
-      <w:proofErr w:type="gramEnd"/>
+        <w:t xml:space="preserve"> créer 3 Fragments ( New </w:t>
+      </w:r>
+      <w:r>
+        <w:sym w:font="Wingdings" w:char="F0E0"/>
+      </w:r>
+      <w:r>
+        <w:t xml:space="preserve"> Fragment </w:t>
+      </w:r>
+      <w:r>
+        <w:sym w:font="Wingdings" w:char="F0E0"/>
+      </w:r>
       <w:r>
         <w:t xml:space="preserve"> </w:t>
       </w:r>
-      <w:r>
-        <w:sym w:font="Wingdings" w:char="F0E0"/>
-      </w:r>
-      <w:r>
-        <w:t xml:space="preserve"> Fragment </w:t>
-      </w:r>
-      <w:r>
-        <w:sym w:font="Wingdings" w:char="F0E0"/>
-      </w:r>
-      <w:r>
-        <w:t xml:space="preserve"> </w:t>
-      </w:r>
       <w:proofErr w:type="spellStart"/>
       <w:r>
         <w:t>Fragment</w:t>
       </w:r>
       <w:proofErr w:type="spellEnd"/>
       <w:r>
-        <w:t xml:space="preserve"> </w:t>
-      </w:r>
-      <w:proofErr w:type="gramStart"/>
-      <w:r>
-        <w:t>( Blank</w:t>
-      </w:r>
-      <w:proofErr w:type="gramEnd"/>
-      <w:r>
-        <w:t xml:space="preserve"> ) </w:t>
+        <w:t xml:space="preserve"> ( Blank ) </w:t>
       </w:r>
     </w:p>
     <w:p>
@@ -180,21 +164,7 @@
         <w:rPr>
           <w:color w:val="0070C0"/>
         </w:rPr>
-        <w:t xml:space="preserve">Il peut contenir plusieurs composantes mais </w:t>
-      </w:r>
-      <w:proofErr w:type="gramStart"/>
-      <w:r>
-        <w:rPr>
-          <w:color w:val="0070C0"/>
-        </w:rPr>
-        <w:t>une seule visible</w:t>
-      </w:r>
-      <w:proofErr w:type="gramEnd"/>
-      <w:r>
-        <w:rPr>
-          <w:color w:val="0070C0"/>
-        </w:rPr>
-        <w:t xml:space="preserve"> à la fois</w:t>
+        <w:t>Il peut contenir plusieurs composantes mais une seule visible à la fois</w:t>
       </w:r>
     </w:p>
     <w:p>
@@ -266,7 +236,6 @@
         </w:rPr>
       </w:pPr>
       <w:proofErr w:type="spellStart"/>
-      <w:proofErr w:type="gramStart"/>
       <w:r>
         <w:rPr>
           <w:color w:val="0070C0"/>
@@ -274,7 +243,6 @@
         <w:t>onCreateView</w:t>
       </w:r>
       <w:proofErr w:type="spellEnd"/>
-      <w:proofErr w:type="gramEnd"/>
       <w:r>
         <w:rPr>
           <w:color w:val="0070C0"/>
@@ -347,7 +315,6 @@
         </w:numPr>
       </w:pPr>
       <w:r>
-        <w:lastRenderedPageBreak/>
         <w:t>Quoi faire pour « jazzer » l’animation entre les fragments ? Utiliser un objet qui met en œuvre l’interface ViewPager2.PageTransformer</w:t>
       </w:r>
     </w:p>

</xml_diff>